<commit_message>
Att. Ciclo de Vida
</commit_message>
<xml_diff>
--- a/16. DFD Essencial para cada capacidade (3).docx
+++ b/16. DFD Essencial para cada capacidade (3).docx
@@ -1,19 +1,17 @@
 
 <file path=word/document.xml><?xml version="1.0" encoding="utf-8"?>
-<w:document xmlns:o="urn:schemas-microsoft-com:office:office" xmlns:r="http://schemas.openxmlformats.org/officeDocument/2006/relationships" xmlns:v="urn:schemas-microsoft-com:vml" xmlns:w="http://schemas.openxmlformats.org/wordprocessingml/2006/main" xmlns:w10="urn:schemas-microsoft-com:office:word" xmlns:wp="http://schemas.openxmlformats.org/drawingml/2006/wordprocessingDrawing" xmlns:wps="http://schemas.microsoft.com/office/word/2010/wordprocessingShape" xmlns:wpg="http://schemas.microsoft.com/office/word/2010/wordprocessingGroup" xmlns:mc="http://schemas.openxmlformats.org/markup-compatibility/2006" xmlns:wp14="http://schemas.microsoft.com/office/word/2010/wordprocessingDrawing" xmlns:w14="http://schemas.microsoft.com/office/word/2010/wordml" mc:Ignorable="w14 wp14">
+<w:document xmlns:wpc="http://schemas.microsoft.com/office/word/2010/wordprocessingCanvas" xmlns:cx="http://schemas.microsoft.com/office/drawing/2014/chartex" xmlns:cx1="http://schemas.microsoft.com/office/drawing/2015/9/8/chartex" xmlns:cx2="http://schemas.microsoft.com/office/drawing/2015/10/21/chartex" xmlns:cx3="http://schemas.microsoft.com/office/drawing/2016/5/9/chartex" xmlns:cx4="http://schemas.microsoft.com/office/drawing/2016/5/10/chartex" xmlns:cx5="http://schemas.microsoft.com/office/drawing/2016/5/11/chartex" xmlns:cx6="http://schemas.microsoft.com/office/drawing/2016/5/12/chartex" xmlns:cx7="http://schemas.microsoft.com/office/drawing/2016/5/13/chartex" xmlns:cx8="http://schemas.microsoft.com/office/drawing/2016/5/14/chartex" xmlns:mc="http://schemas.openxmlformats.org/markup-compatibility/2006" xmlns:aink="http://schemas.microsoft.com/office/drawing/2016/ink" xmlns:am3d="http://schemas.microsoft.com/office/drawing/2017/model3d" xmlns:o="urn:schemas-microsoft-com:office:office" xmlns:r="http://schemas.openxmlformats.org/officeDocument/2006/relationships" xmlns:m="http://schemas.openxmlformats.org/officeDocument/2006/math" xmlns:v="urn:schemas-microsoft-com:vml" xmlns:wp14="http://schemas.microsoft.com/office/word/2010/wordprocessingDrawing" xmlns:wp="http://schemas.openxmlformats.org/drawingml/2006/wordprocessingDrawing" xmlns:w10="urn:schemas-microsoft-com:office:word" xmlns:w="http://schemas.openxmlformats.org/wordprocessingml/2006/main" xmlns:w14="http://schemas.microsoft.com/office/word/2010/wordml" xmlns:w15="http://schemas.microsoft.com/office/word/2012/wordml" xmlns:w16cex="http://schemas.microsoft.com/office/word/2018/wordml/cex" xmlns:w16cid="http://schemas.microsoft.com/office/word/2016/wordml/cid" xmlns:w16="http://schemas.microsoft.com/office/word/2018/wordml" xmlns:w16se="http://schemas.microsoft.com/office/word/2015/wordml/symex" xmlns:wpg="http://schemas.microsoft.com/office/word/2010/wordprocessingGroup" xmlns:wpi="http://schemas.microsoft.com/office/word/2010/wordprocessingInk" xmlns:wne="http://schemas.microsoft.com/office/word/2006/wordml" xmlns:wps="http://schemas.microsoft.com/office/word/2010/wordprocessingShape" mc:Ignorable="w14 w15 w16se w16cid w16 w16cex wp14">
   <w:body>
     <w:p>
-      <w:pPr>
-        <w:pStyle w:val="Normal"/>
-        <w:rPr/>
-      </w:pPr>
       <w:r>
-        <w:rPr/>
+        <w:rPr>
+          <w:noProof/>
+        </w:rPr>
         <w:drawing>
-          <wp:inline distT="0" distB="0" distL="0" distR="0">
+          <wp:inline distT="0" distB="0" distL="0" distR="0" wp14:anchorId="393A482C" wp14:editId="0BEFA07F">
             <wp:extent cx="4762500" cy="4457700"/>
             <wp:effectExtent l="0" t="0" r="0" b="0"/>
-            <wp:docPr id="1" name="Imagem 1" descr=""/>
+            <wp:docPr id="1" name="Imagem 1"/>
             <wp:cNvGraphicFramePr>
               <a:graphicFrameLocks xmlns:a="http://schemas.openxmlformats.org/drawingml/2006/main" noChangeAspect="1"/>
             </wp:cNvGraphicFramePr>
@@ -21,13 +19,13 @@
               <a:graphicData uri="http://schemas.openxmlformats.org/drawingml/2006/picture">
                 <pic:pic xmlns:pic="http://schemas.openxmlformats.org/drawingml/2006/picture">
                   <pic:nvPicPr>
-                    <pic:cNvPr id="1" name="Imagem 1" descr=""/>
+                    <pic:cNvPr id="1" name="Imagem 1"/>
                     <pic:cNvPicPr>
                       <a:picLocks noChangeAspect="1" noChangeArrowheads="1"/>
                     </pic:cNvPicPr>
                   </pic:nvPicPr>
                   <pic:blipFill>
-                    <a:blip r:embed="rId2"/>
+                    <a:blip r:embed="rId4"/>
                     <a:stretch>
                       <a:fillRect/>
                     </a:stretch>
@@ -48,130 +46,14 @@
         </w:drawing>
       </w:r>
       <w:r>
-        <w:rPr/>
-        <w:t xml:space="preserve"> </w:t>
-      </w:r>
-    </w:p>
-    <w:p>
-      <w:pPr>
-        <w:pStyle w:val="Normal"/>
-        <w:rPr/>
-      </w:pPr>
-      <w:r>
-        <w:rPr/>
-      </w:r>
-    </w:p>
-    <w:p>
-      <w:pPr>
-        <w:pStyle w:val="Normal"/>
-        <w:rPr/>
-      </w:pPr>
-      <w:r>
-        <w:rPr/>
-      </w:r>
-    </w:p>
-    <w:p>
-      <w:pPr>
-        <w:pStyle w:val="Normal"/>
-        <w:rPr/>
-      </w:pPr>
-      <w:r>
-        <w:rPr/>
-      </w:r>
-    </w:p>
-    <w:p>
-      <w:pPr>
-        <w:pStyle w:val="Normal"/>
-        <w:rPr/>
-      </w:pPr>
-      <w:r>
-        <w:rPr/>
-      </w:r>
-    </w:p>
-    <w:p>
-      <w:pPr>
-        <w:pStyle w:val="Normal"/>
-        <w:rPr/>
-      </w:pPr>
-      <w:r>
-        <w:rPr/>
-      </w:r>
-    </w:p>
-    <w:p>
-      <w:pPr>
-        <w:pStyle w:val="Normal"/>
-        <w:rPr/>
-      </w:pPr>
-      <w:r>
-        <w:rPr/>
-      </w:r>
-    </w:p>
-    <w:p>
-      <w:pPr>
-        <w:pStyle w:val="Normal"/>
-        <w:rPr/>
-      </w:pPr>
-      <w:r>
-        <w:rPr/>
-      </w:r>
-    </w:p>
-    <w:p>
-      <w:pPr>
-        <w:pStyle w:val="Normal"/>
-        <w:rPr/>
-      </w:pPr>
-      <w:r>
-        <w:rPr/>
-      </w:r>
-    </w:p>
-    <w:p>
-      <w:pPr>
-        <w:pStyle w:val="Normal"/>
-        <w:rPr/>
-      </w:pPr>
-      <w:r>
-        <w:rPr/>
-      </w:r>
-    </w:p>
-    <w:p>
-      <w:pPr>
-        <w:pStyle w:val="Normal"/>
-        <w:rPr/>
-      </w:pPr>
-      <w:r>
-        <w:rPr/>
-      </w:r>
-    </w:p>
-    <w:p>
-      <w:pPr>
-        <w:pStyle w:val="Normal"/>
-        <w:rPr/>
-      </w:pPr>
-      <w:r>
-        <w:rPr/>
-      </w:r>
-    </w:p>
-    <w:p>
-      <w:pPr>
-        <w:pStyle w:val="Normal"/>
-        <w:rPr/>
-      </w:pPr>
-      <w:r>
-        <w:rPr/>
-      </w:r>
-    </w:p>
-    <w:p>
-      <w:pPr>
-        <w:pStyle w:val="Normal"/>
-        <w:rPr/>
-      </w:pPr>
-      <w:r>
-        <w:rPr/>
+        <w:rPr>
+          <w:noProof/>
+        </w:rPr>
         <w:drawing>
-          <wp:inline distT="0" distB="0" distL="0" distR="0">
-            <wp:extent cx="5400040" cy="4175125"/>
+          <wp:inline distT="0" distB="0" distL="0" distR="0" wp14:anchorId="1478F6C6" wp14:editId="497E5F3D">
+            <wp:extent cx="5273140" cy="2895600"/>
             <wp:effectExtent l="0" t="0" r="0" b="0"/>
-            <wp:docPr id="2" name="Imagem 2" descr=""/>
+            <wp:docPr id="3" name="Figura1"/>
             <wp:cNvGraphicFramePr>
               <a:graphicFrameLocks xmlns:a="http://schemas.openxmlformats.org/drawingml/2006/main" noChangeAspect="1"/>
             </wp:cNvGraphicFramePr>
@@ -179,13 +61,59 @@
               <a:graphicData uri="http://schemas.openxmlformats.org/drawingml/2006/picture">
                 <pic:pic xmlns:pic="http://schemas.openxmlformats.org/drawingml/2006/picture">
                   <pic:nvPicPr>
-                    <pic:cNvPr id="2" name="Imagem 2" descr=""/>
+                    <pic:cNvPr id="3" name="Figura1"/>
                     <pic:cNvPicPr>
                       <a:picLocks noChangeAspect="1" noChangeArrowheads="1"/>
                     </pic:cNvPicPr>
                   </pic:nvPicPr>
                   <pic:blipFill>
-                    <a:blip r:embed="rId3"/>
+                    <a:blip r:embed="rId5"/>
+                    <a:stretch>
+                      <a:fillRect/>
+                    </a:stretch>
+                  </pic:blipFill>
+                  <pic:spPr bwMode="auto">
+                    <a:xfrm>
+                      <a:off x="0" y="0"/>
+                      <a:ext cx="5359550" cy="2943050"/>
+                    </a:xfrm>
+                    <a:prstGeom prst="rect">
+                      <a:avLst/>
+                    </a:prstGeom>
+                  </pic:spPr>
+                </pic:pic>
+              </a:graphicData>
+            </a:graphic>
+          </wp:inline>
+        </w:drawing>
+      </w:r>
+      <w:r>
+        <w:t xml:space="preserve"> </w:t>
+      </w:r>
+      <w:r>
+        <w:rPr>
+          <w:noProof/>
+        </w:rPr>
+        <w:lastRenderedPageBreak/>
+        <w:drawing>
+          <wp:inline distT="0" distB="0" distL="0" distR="0" wp14:anchorId="24CE3F3B" wp14:editId="189848DC">
+            <wp:extent cx="5400040" cy="4175125"/>
+            <wp:effectExtent l="0" t="0" r="0" b="0"/>
+            <wp:docPr id="2" name="Imagem 2"/>
+            <wp:cNvGraphicFramePr>
+              <a:graphicFrameLocks xmlns:a="http://schemas.openxmlformats.org/drawingml/2006/main" noChangeAspect="1"/>
+            </wp:cNvGraphicFramePr>
+            <a:graphic xmlns:a="http://schemas.openxmlformats.org/drawingml/2006/main">
+              <a:graphicData uri="http://schemas.openxmlformats.org/drawingml/2006/picture">
+                <pic:pic xmlns:pic="http://schemas.openxmlformats.org/drawingml/2006/picture">
+                  <pic:nvPicPr>
+                    <pic:cNvPr id="2" name="Imagem 2"/>
+                    <pic:cNvPicPr>
+                      <a:picLocks noChangeAspect="1" noChangeArrowheads="1"/>
+                    </pic:cNvPicPr>
+                  </pic:nvPicPr>
+                  <pic:blipFill>
+                    <a:blip r:embed="rId6"/>
                     <a:stretch>
                       <a:fillRect/>
                     </a:stretch>
@@ -206,119 +134,44 @@
         </w:drawing>
       </w:r>
     </w:p>
-    <w:p>
-      <w:pPr>
-        <w:pStyle w:val="Normal"/>
-        <w:rPr/>
-      </w:pPr>
-      <w:r>
-        <w:rPr/>
-      </w:r>
-    </w:p>
-    <w:p>
-      <w:pPr>
-        <w:pStyle w:val="Normal"/>
-        <w:rPr/>
-      </w:pPr>
-      <w:r>
-        <w:rPr/>
-      </w:r>
-    </w:p>
-    <w:p>
-      <w:pPr>
-        <w:pStyle w:val="Normal"/>
-        <w:widowControl/>
-        <w:suppressAutoHyphens w:val="true"/>
-        <w:bidi w:val="0"/>
-        <w:spacing w:lineRule="auto" w:line="276" w:before="0" w:after="200"/>
-        <w:jc w:val="left"/>
-        <w:rPr/>
-      </w:pPr>
-      <w:r>
-        <w:rPr/>
-        <w:drawing>
-          <wp:inline distT="0" distB="0" distL="0" distR="0">
-            <wp:extent cx="5791200" cy="3180080"/>
-            <wp:effectExtent l="0" t="0" r="0" b="0"/>
-            <wp:docPr id="3" name="Figura1" descr=""/>
-            <wp:cNvGraphicFramePr>
-              <a:graphicFrameLocks xmlns:a="http://schemas.openxmlformats.org/drawingml/2006/main" noChangeAspect="1"/>
-            </wp:cNvGraphicFramePr>
-            <a:graphic xmlns:a="http://schemas.openxmlformats.org/drawingml/2006/main">
-              <a:graphicData uri="http://schemas.openxmlformats.org/drawingml/2006/picture">
-                <pic:pic xmlns:pic="http://schemas.openxmlformats.org/drawingml/2006/picture">
-                  <pic:nvPicPr>
-                    <pic:cNvPr id="3" name="Figura1" descr=""/>
-                    <pic:cNvPicPr>
-                      <a:picLocks noChangeAspect="1" noChangeArrowheads="1"/>
-                    </pic:cNvPicPr>
-                  </pic:nvPicPr>
-                  <pic:blipFill>
-                    <a:blip r:embed="rId4"/>
-                    <a:stretch>
-                      <a:fillRect/>
-                    </a:stretch>
-                  </pic:blipFill>
-                  <pic:spPr bwMode="auto">
-                    <a:xfrm>
-                      <a:off x="0" y="0"/>
-                      <a:ext cx="5791200" cy="3180080"/>
-                    </a:xfrm>
-                    <a:prstGeom prst="rect">
-                      <a:avLst/>
-                    </a:prstGeom>
-                  </pic:spPr>
-                </pic:pic>
-              </a:graphicData>
-            </a:graphic>
-          </wp:inline>
-        </w:drawing>
-      </w:r>
-      <w:r>
-        <w:rPr/>
-        <w:t xml:space="preserve"> </w:t>
-      </w:r>
-    </w:p>
     <w:sectPr>
-      <w:type w:val="nextPage"/>
       <w:pgSz w:w="11906" w:h="16838"/>
-      <w:pgMar w:left="1701" w:right="1701" w:header="0" w:top="1417" w:footer="0" w:bottom="1417" w:gutter="0"/>
-      <w:pgNumType w:fmt="decimal"/>
-      <w:formProt w:val="false"/>
-      <w:textDirection w:val="lrTb"/>
-      <w:docGrid w:type="default" w:linePitch="360" w:charSpace="4096"/>
+      <w:pgMar w:top="1417" w:right="1701" w:bottom="1417" w:left="1701" w:header="0" w:footer="0" w:gutter="0"/>
+      <w:cols w:space="720"/>
+      <w:formProt w:val="0"/>
+      <w:docGrid w:linePitch="360" w:charSpace="4096"/>
     </w:sectPr>
   </w:body>
 </w:document>
 </file>
 
 <file path=word/styles.xml><?xml version="1.0" encoding="utf-8"?>
-<w:styles xmlns:w="http://schemas.openxmlformats.org/wordprocessingml/2006/main" xmlns:w14="http://schemas.microsoft.com/office/word/2010/wordml" xmlns:mc="http://schemas.openxmlformats.org/markup-compatibility/2006" mc:Ignorable="w14">
+<w:styles xmlns:mc="http://schemas.openxmlformats.org/markup-compatibility/2006" xmlns:r="http://schemas.openxmlformats.org/officeDocument/2006/relationships" xmlns:w="http://schemas.openxmlformats.org/wordprocessingml/2006/main" xmlns:w14="http://schemas.microsoft.com/office/word/2010/wordml" xmlns:w15="http://schemas.microsoft.com/office/word/2012/wordml" xmlns:w16cex="http://schemas.microsoft.com/office/word/2018/wordml/cex" xmlns:w16cid="http://schemas.microsoft.com/office/word/2016/wordml/cid" xmlns:w16="http://schemas.microsoft.com/office/word/2018/wordml" xmlns:w16se="http://schemas.microsoft.com/office/word/2015/wordml/symex" mc:Ignorable="w14 w15 w16se w16cid w16 w16cex">
   <w:docDefaults>
     <w:rPrDefault>
       <w:rPr>
-        <w:rFonts w:ascii="Calibri" w:hAnsi="Calibri" w:eastAsia="Calibri" w:cs="" w:asciiTheme="minorHAnsi" w:cstheme="minorBidi" w:eastAsiaTheme="minorHAnsi" w:hAnsiTheme="minorHAnsi"/>
+        <w:rFonts w:asciiTheme="minorHAnsi" w:eastAsiaTheme="minorHAnsi" w:hAnsiTheme="minorHAnsi" w:cstheme="minorBidi"/>
         <w:szCs w:val="22"/>
         <w:lang w:val="pt-BR" w:eastAsia="en-US" w:bidi="ar-SA"/>
       </w:rPr>
     </w:rPrDefault>
     <w:pPrDefault>
       <w:pPr>
-        <w:suppressAutoHyphens w:val="true"/>
+        <w:suppressAutoHyphens/>
       </w:pPr>
     </w:pPrDefault>
   </w:docDefaults>
   <w:latentStyles w:defLockedState="0" w:defUIPriority="99" w:defSemiHidden="0" w:defUnhideWhenUsed="0" w:defQFormat="0" w:count="376">
     <w:lsdException w:name="Normal" w:uiPriority="0" w:qFormat="1"/>
     <w:lsdException w:name="heading 1" w:uiPriority="9" w:qFormat="1"/>
-    <w:lsdException w:name="heading 2" w:uiPriority="9" w:semiHidden="1" w:unhideWhenUsed="1" w:qFormat="1"/>
-    <w:lsdException w:name="heading 3" w:uiPriority="9" w:semiHidden="1" w:unhideWhenUsed="1" w:qFormat="1"/>
-    <w:lsdException w:name="heading 4" w:uiPriority="9" w:semiHidden="1" w:unhideWhenUsed="1" w:qFormat="1"/>
-    <w:lsdException w:name="heading 5" w:uiPriority="9" w:semiHidden="1" w:unhideWhenUsed="1" w:qFormat="1"/>
-    <w:lsdException w:name="heading 6" w:uiPriority="9" w:semiHidden="1" w:unhideWhenUsed="1" w:qFormat="1"/>
-    <w:lsdException w:name="heading 7" w:uiPriority="9" w:semiHidden="1" w:unhideWhenUsed="1" w:qFormat="1"/>
-    <w:lsdException w:name="heading 8" w:uiPriority="9" w:semiHidden="1" w:unhideWhenUsed="1" w:qFormat="1"/>
-    <w:lsdException w:name="heading 9" w:uiPriority="9" w:semiHidden="1" w:unhideWhenUsed="1" w:qFormat="1"/>
+    <w:lsdException w:name="heading 2" w:semiHidden="1" w:uiPriority="9" w:unhideWhenUsed="1" w:qFormat="1"/>
+    <w:lsdException w:name="heading 3" w:semiHidden="1" w:uiPriority="9" w:unhideWhenUsed="1" w:qFormat="1"/>
+    <w:lsdException w:name="heading 4" w:semiHidden="1" w:uiPriority="9" w:unhideWhenUsed="1" w:qFormat="1"/>
+    <w:lsdException w:name="heading 5" w:semiHidden="1" w:uiPriority="9" w:unhideWhenUsed="1" w:qFormat="1"/>
+    <w:lsdException w:name="heading 6" w:semiHidden="1" w:uiPriority="9" w:unhideWhenUsed="1" w:qFormat="1"/>
+    <w:lsdException w:name="heading 7" w:semiHidden="1" w:uiPriority="9" w:unhideWhenUsed="1" w:qFormat="1"/>
+    <w:lsdException w:name="heading 8" w:semiHidden="1" w:uiPriority="9" w:unhideWhenUsed="1" w:qFormat="1"/>
+    <w:lsdException w:name="heading 9" w:semiHidden="1" w:uiPriority="9" w:unhideWhenUsed="1" w:qFormat="1"/>
     <w:lsdException w:name="index 1" w:semiHidden="1" w:unhideWhenUsed="1"/>
     <w:lsdException w:name="index 2" w:semiHidden="1" w:unhideWhenUsed="1"/>
     <w:lsdException w:name="index 3" w:semiHidden="1" w:unhideWhenUsed="1"/>
@@ -328,22 +181,22 @@
     <w:lsdException w:name="index 7" w:semiHidden="1" w:unhideWhenUsed="1"/>
     <w:lsdException w:name="index 8" w:semiHidden="1" w:unhideWhenUsed="1"/>
     <w:lsdException w:name="index 9" w:semiHidden="1" w:unhideWhenUsed="1"/>
-    <w:lsdException w:name="toc 1" w:uiPriority="39" w:semiHidden="1" w:unhideWhenUsed="1"/>
-    <w:lsdException w:name="toc 2" w:uiPriority="39" w:semiHidden="1" w:unhideWhenUsed="1"/>
-    <w:lsdException w:name="toc 3" w:uiPriority="39" w:semiHidden="1" w:unhideWhenUsed="1"/>
-    <w:lsdException w:name="toc 4" w:uiPriority="39" w:semiHidden="1" w:unhideWhenUsed="1"/>
-    <w:lsdException w:name="toc 5" w:uiPriority="39" w:semiHidden="1" w:unhideWhenUsed="1"/>
-    <w:lsdException w:name="toc 6" w:uiPriority="39" w:semiHidden="1" w:unhideWhenUsed="1"/>
-    <w:lsdException w:name="toc 7" w:uiPriority="39" w:semiHidden="1" w:unhideWhenUsed="1"/>
-    <w:lsdException w:name="toc 8" w:uiPriority="39" w:semiHidden="1" w:unhideWhenUsed="1"/>
-    <w:lsdException w:name="toc 9" w:uiPriority="39" w:semiHidden="1" w:unhideWhenUsed="1"/>
+    <w:lsdException w:name="toc 1" w:semiHidden="1" w:uiPriority="39" w:unhideWhenUsed="1"/>
+    <w:lsdException w:name="toc 2" w:semiHidden="1" w:uiPriority="39" w:unhideWhenUsed="1"/>
+    <w:lsdException w:name="toc 3" w:semiHidden="1" w:uiPriority="39" w:unhideWhenUsed="1"/>
+    <w:lsdException w:name="toc 4" w:semiHidden="1" w:uiPriority="39" w:unhideWhenUsed="1"/>
+    <w:lsdException w:name="toc 5" w:semiHidden="1" w:uiPriority="39" w:unhideWhenUsed="1"/>
+    <w:lsdException w:name="toc 6" w:semiHidden="1" w:uiPriority="39" w:unhideWhenUsed="1"/>
+    <w:lsdException w:name="toc 7" w:semiHidden="1" w:uiPriority="39" w:unhideWhenUsed="1"/>
+    <w:lsdException w:name="toc 8" w:semiHidden="1" w:uiPriority="39" w:unhideWhenUsed="1"/>
+    <w:lsdException w:name="toc 9" w:semiHidden="1" w:uiPriority="39" w:unhideWhenUsed="1"/>
     <w:lsdException w:name="Normal Indent" w:semiHidden="1" w:unhideWhenUsed="1"/>
     <w:lsdException w:name="footnote text" w:semiHidden="1" w:unhideWhenUsed="1"/>
     <w:lsdException w:name="annotation text" w:semiHidden="1" w:unhideWhenUsed="1"/>
     <w:lsdException w:name="header" w:semiHidden="1" w:unhideWhenUsed="1"/>
     <w:lsdException w:name="footer" w:semiHidden="1" w:unhideWhenUsed="1"/>
     <w:lsdException w:name="index heading" w:semiHidden="1" w:unhideWhenUsed="1"/>
-    <w:lsdException w:name="caption" w:uiPriority="35" w:semiHidden="1" w:unhideWhenUsed="1" w:qFormat="1"/>
+    <w:lsdException w:name="caption" w:semiHidden="1" w:uiPriority="35" w:unhideWhenUsed="1" w:qFormat="1"/>
     <w:lsdException w:name="table of figures" w:semiHidden="1" w:unhideWhenUsed="1"/>
     <w:lsdException w:name="envelope address" w:semiHidden="1" w:unhideWhenUsed="1"/>
     <w:lsdException w:name="envelope return" w:semiHidden="1" w:unhideWhenUsed="1"/>
@@ -374,7 +227,7 @@
     <w:lsdException w:name="Title" w:uiPriority="10" w:qFormat="1"/>
     <w:lsdException w:name="Closing" w:semiHidden="1" w:unhideWhenUsed="1"/>
     <w:lsdException w:name="Signature" w:semiHidden="1" w:unhideWhenUsed="1"/>
-    <w:lsdException w:name="Default Paragraph Font" w:uiPriority="1" w:semiHidden="1" w:unhideWhenUsed="1"/>
+    <w:lsdException w:name="Default Paragraph Font" w:semiHidden="1" w:uiPriority="1" w:unhideWhenUsed="1"/>
     <w:lsdException w:name="Body Text" w:semiHidden="1" w:unhideWhenUsed="1"/>
     <w:lsdException w:name="Body Text Indent" w:semiHidden="1" w:unhideWhenUsed="1"/>
     <w:lsdException w:name="List Continue" w:semiHidden="1" w:unhideWhenUsed="1"/>
@@ -574,8 +427,8 @@
     <w:lsdException w:name="Subtle Reference" w:uiPriority="31" w:qFormat="1"/>
     <w:lsdException w:name="Intense Reference" w:uiPriority="32" w:qFormat="1"/>
     <w:lsdException w:name="Book Title" w:uiPriority="33" w:qFormat="1"/>
-    <w:lsdException w:name="Bibliography" w:uiPriority="37" w:semiHidden="1" w:unhideWhenUsed="1"/>
-    <w:lsdException w:name="TOC Heading" w:uiPriority="39" w:semiHidden="1" w:unhideWhenUsed="1" w:qFormat="1"/>
+    <w:lsdException w:name="Bibliography" w:semiHidden="1" w:uiPriority="37" w:unhideWhenUsed="1"/>
+    <w:lsdException w:name="TOC Heading" w:semiHidden="1" w:uiPriority="39" w:unhideWhenUsed="1" w:qFormat="1"/>
     <w:lsdException w:name="Plain Table 1" w:uiPriority="41"/>
     <w:lsdException w:name="Plain Table 2" w:uiPriority="42"/>
     <w:lsdException w:name="Plain Table 3" w:uiPriority="43"/>
@@ -686,42 +539,52 @@
     <w:lsdException w:name="Unresolved Mention" w:semiHidden="1" w:unhideWhenUsed="1"/>
     <w:lsdException w:name="Smart Link" w:semiHidden="1" w:unhideWhenUsed="1"/>
   </w:latentStyles>
-  <w:style w:type="paragraph" w:styleId="Normal" w:default="1">
+  <w:style w:type="paragraph" w:default="1" w:styleId="Normal">
     <w:name w:val="Normal"/>
     <w:qFormat/>
-    <w:rsid w:val="00bf3e35"/>
+    <w:rsid w:val="00BF3E35"/>
     <w:pPr>
-      <w:widowControl/>
-      <w:suppressAutoHyphens w:val="true"/>
-      <w:bidi w:val="0"/>
-      <w:spacing w:lineRule="auto" w:line="276" w:before="0" w:after="200"/>
-      <w:jc w:val="left"/>
+      <w:spacing w:after="200" w:line="276" w:lineRule="auto"/>
     </w:pPr>
     <w:rPr>
-      <w:rFonts w:ascii="Calibri" w:hAnsi="Calibri" w:eastAsia="Calibri" w:cs="" w:asciiTheme="minorHAnsi" w:cstheme="minorBidi" w:eastAsiaTheme="minorHAnsi" w:hAnsiTheme="minorHAnsi"/>
-      <w:color w:val="auto"/>
-      <w:kern w:val="0"/>
       <w:sz w:val="22"/>
-      <w:szCs w:val="22"/>
-      <w:lang w:val="pt-BR" w:eastAsia="en-US" w:bidi="ar-SA"/>
     </w:rPr>
   </w:style>
-  <w:style w:type="character" w:styleId="DefaultParagraphFont" w:default="1">
+  <w:style w:type="character" w:default="1" w:styleId="Fontepargpadro">
     <w:name w:val="Default Paragraph Font"/>
     <w:uiPriority w:val="1"/>
     <w:semiHidden/>
     <w:unhideWhenUsed/>
-    <w:qFormat/>
-    <w:rPr/>
-  </w:style>
-  <w:style w:type="character" w:styleId="TextodebaloChar" w:customStyle="1">
+  </w:style>
+  <w:style w:type="table" w:default="1" w:styleId="Tabelanormal">
+    <w:name w:val="Normal Table"/>
+    <w:uiPriority w:val="99"/>
+    <w:semiHidden/>
+    <w:unhideWhenUsed/>
+    <w:tblPr>
+      <w:tblInd w:w="0" w:type="dxa"/>
+      <w:tblCellMar>
+        <w:top w:w="0" w:type="dxa"/>
+        <w:left w:w="108" w:type="dxa"/>
+        <w:bottom w:w="0" w:type="dxa"/>
+        <w:right w:w="108" w:type="dxa"/>
+      </w:tblCellMar>
+    </w:tblPr>
+  </w:style>
+  <w:style w:type="numbering" w:default="1" w:styleId="Semlista">
+    <w:name w:val="No List"/>
+    <w:uiPriority w:val="99"/>
+    <w:semiHidden/>
+    <w:unhideWhenUsed/>
+  </w:style>
+  <w:style w:type="character" w:customStyle="1" w:styleId="TextodebaloChar">
     <w:name w:val="Texto de balão Char"/>
-    <w:basedOn w:val="DefaultParagraphFont"/>
+    <w:basedOn w:val="Fontepargpadro"/>
     <w:link w:val="Textodebalo"/>
     <w:uiPriority w:val="99"/>
     <w:semiHidden/>
     <w:qFormat/>
-    <w:rsid w:val="00704a46"/>
+    <w:rsid w:val="00704A46"/>
     <w:rPr>
       <w:rFonts w:ascii="Tahoma" w:hAnsi="Tahoma" w:cs="Tahoma"/>
       <w:sz w:val="16"/>
@@ -729,79 +592,35 @@
     </w:rPr>
   </w:style>
   <w:style w:type="paragraph" w:styleId="Ttulo">
-    <w:name w:val="Título"/>
+    <w:name w:val="Title"/>
     <w:basedOn w:val="Normal"/>
-    <w:next w:val="Corpodotexto"/>
+    <w:next w:val="Corpodetexto"/>
     <w:qFormat/>
     <w:pPr>
-      <w:keepNext w:val="true"/>
+      <w:keepNext/>
       <w:spacing w:before="240" w:after="120"/>
     </w:pPr>
     <w:rPr>
-      <w:rFonts w:ascii="Liberation Sans" w:hAnsi="Liberation Sans" w:eastAsia="Microsoft YaHei" w:cs="Lucida Sans"/>
+      <w:rFonts w:ascii="Liberation Sans" w:eastAsia="Microsoft YaHei" w:hAnsi="Liberation Sans" w:cs="Lucida Sans"/>
       <w:sz w:val="28"/>
       <w:szCs w:val="28"/>
     </w:rPr>
   </w:style>
-  <w:style w:type="paragraph" w:styleId="Corpodotexto">
+  <w:style w:type="paragraph" w:styleId="Corpodetexto">
     <w:name w:val="Body Text"/>
     <w:basedOn w:val="Normal"/>
     <w:pPr>
-      <w:spacing w:before="0" w:after="140"/>
+      <w:spacing w:after="140"/>
     </w:pPr>
-    <w:rPr/>
   </w:style>
   <w:style w:type="paragraph" w:styleId="Lista">
     <w:name w:val="List"/>
-    <w:basedOn w:val="Corpodotexto"/>
-    <w:pPr/>
+    <w:basedOn w:val="Corpodetexto"/>
     <w:rPr>
       <w:rFonts w:cs="Lucida Sans"/>
     </w:rPr>
   </w:style>
   <w:style w:type="paragraph" w:styleId="Legenda">
-    <w:name w:val="Caption"/>
-    <w:basedOn w:val="Normal"/>
-    <w:qFormat/>
-    <w:pPr>
-      <w:suppressLineNumbers/>
-      <w:spacing w:before="120" w:after="120"/>
-    </w:pPr>
-    <w:rPr>
-      <w:rFonts w:cs="Lucida Sans"/>
-      <w:i/>
-      <w:iCs/>
-      <w:sz w:val="24"/>
-      <w:szCs w:val="24"/>
-    </w:rPr>
-  </w:style>
-  <w:style w:type="paragraph" w:styleId="Ndice" w:customStyle="1">
-    <w:name w:val="Índice"/>
-    <w:basedOn w:val="Normal"/>
-    <w:qFormat/>
-    <w:pPr>
-      <w:suppressLineNumbers/>
-    </w:pPr>
-    <w:rPr>
-      <w:rFonts w:cs="Lucida Sans"/>
-    </w:rPr>
-  </w:style>
-  <w:style w:type="paragraph" w:styleId="Ttulododocumento">
-    <w:name w:val="Title"/>
-    <w:basedOn w:val="Normal"/>
-    <w:next w:val="Corpodotexto"/>
-    <w:qFormat/>
-    <w:pPr>
-      <w:keepNext w:val="true"/>
-      <w:spacing w:before="240" w:after="120"/>
-    </w:pPr>
-    <w:rPr>
-      <w:rFonts w:ascii="Liberation Sans" w:hAnsi="Liberation Sans" w:eastAsia="Microsoft YaHei" w:cs="Lucida Sans"/>
-      <w:sz w:val="28"/>
-      <w:szCs w:val="28"/>
-    </w:rPr>
-  </w:style>
-  <w:style w:type="paragraph" w:styleId="Caption">
     <w:name w:val="caption"/>
     <w:basedOn w:val="Normal"/>
     <w:qFormat/>
@@ -817,7 +636,18 @@
       <w:szCs w:val="24"/>
     </w:rPr>
   </w:style>
-  <w:style w:type="paragraph" w:styleId="BalloonText">
+  <w:style w:type="paragraph" w:customStyle="1" w:styleId="ndice">
+    <w:name w:val="Índice"/>
+    <w:basedOn w:val="Normal"/>
+    <w:qFormat/>
+    <w:pPr>
+      <w:suppressLineNumbers/>
+    </w:pPr>
+    <w:rPr>
+      <w:rFonts w:cs="Lucida Sans"/>
+    </w:rPr>
+  </w:style>
+  <w:style w:type="paragraph" w:styleId="Textodebalo">
     <w:name w:val="Balloon Text"/>
     <w:basedOn w:val="Normal"/>
     <w:link w:val="TextodebaloChar"/>
@@ -825,37 +655,15 @@
     <w:semiHidden/>
     <w:unhideWhenUsed/>
     <w:qFormat/>
-    <w:rsid w:val="00704a46"/>
+    <w:rsid w:val="00704A46"/>
     <w:pPr>
-      <w:spacing w:lineRule="auto" w:line="240" w:before="0" w:after="0"/>
+      <w:spacing w:after="0" w:line="240" w:lineRule="auto"/>
     </w:pPr>
     <w:rPr>
       <w:rFonts w:ascii="Tahoma" w:hAnsi="Tahoma" w:cs="Tahoma"/>
       <w:sz w:val="16"/>
       <w:szCs w:val="16"/>
     </w:rPr>
-  </w:style>
-  <w:style w:type="numbering" w:styleId="NoList" w:default="1">
-    <w:name w:val="No List"/>
-    <w:uiPriority w:val="99"/>
-    <w:semiHidden/>
-    <w:unhideWhenUsed/>
-    <w:qFormat/>
-  </w:style>
-  <w:style w:type="table" w:default="1" w:styleId="Tabelanormal">
-    <w:name w:val="Normal Table"/>
-    <w:uiPriority w:val="99"/>
-    <w:semiHidden/>
-    <w:unhideWhenUsed/>
-    <w:tblPr>
-      <w:tblInd w:w="0" w:type="dxa"/>
-      <w:tblCellMar>
-        <w:top w:w="0" w:type="dxa"/>
-        <w:left w:w="108" w:type="dxa"/>
-        <w:bottom w:w="0" w:type="dxa"/>
-        <w:right w:w="108" w:type="dxa"/>
-      </w:tblCellMar>
-    </w:tblPr>
   </w:style>
 </w:styles>
 </file>

</xml_diff>